<commit_message>
added the completed l8 viewing quiz
</commit_message>
<xml_diff>
--- a/lesson-8/Lesson_08_Viewing_Quiz_FileIO.docx
+++ b/lesson-8/Lesson_08_Viewing_Quiz_FileIO.docx
@@ -8,19 +8,17 @@
           <w:b/>
         </w:rPr>
       </w:pPr>
-      <w:proofErr w:type="gramStart"/>
       <w:r>
         <w:rPr>
           <w:b/>
         </w:rPr>
-        <w:t>Name:_</w:t>
-      </w:r>
-      <w:proofErr w:type="gramEnd"/>
+        <w:t>Name:</w:t>
+      </w:r>
       <w:r>
         <w:rPr>
           <w:b/>
         </w:rPr>
-        <w:t>__________________________________________</w:t>
+        <w:t xml:space="preserve"> Patrick O’Brien</w:t>
       </w:r>
     </w:p>
     <w:p/>
@@ -53,15 +51,7 @@
       </w:r>
       <w:r>
         <w:br/>
-        <w:t xml:space="preserve">(Keep in mind the recording outside of class will omit any pauses from the instructor answering student questions, have less hemming and hawing, </w:t>
-      </w:r>
-      <w:proofErr w:type="spellStart"/>
-      <w:r>
-        <w:t>etc</w:t>
-      </w:r>
-      <w:proofErr w:type="spellEnd"/>
-      <w:r>
-        <w:t>, and generally be more concise)</w:t>
+        <w:t>(Keep in mind the recording outside of class will omit any pauses from the instructor answering student questions, have less hemming and hawing, etc, and generally be more concise)</w:t>
       </w:r>
     </w:p>
     <w:tbl>
@@ -179,7 +169,7 @@
           </w:tcPr>
           <w:p>
             <w:r>
-              <w:t>&lt; Write your answer here &gt;</w:t>
+              <w:t>Input, output</w:t>
             </w:r>
           </w:p>
         </w:tc>
@@ -230,13 +220,7 @@
           </w:tcPr>
           <w:p>
             <w:r>
-              <w:t xml:space="preserve">&lt; </w:t>
-            </w:r>
-            <w:r>
-              <w:t xml:space="preserve">Etc. </w:t>
-            </w:r>
-            <w:r>
-              <w:t>&gt;</w:t>
+              <w:t>Input is reading data from a file and using it in the program. The file being read is where it starts out, it moves into the program to be read and stored.</w:t>
             </w:r>
           </w:p>
         </w:tc>
@@ -285,7 +269,11 @@
           <w:tcPr>
             <w:tcW w:w="8856" w:type="dxa"/>
           </w:tcPr>
-          <w:p/>
+          <w:p>
+            <w:r>
+              <w:t>Output is when the data starts out inside the program, and it sent to a file independent of the program, typically as a means of permanent storage.</w:t>
+            </w:r>
+          </w:p>
         </w:tc>
       </w:tr>
     </w:tbl>
@@ -323,7 +311,43 @@
           <w:tcPr>
             <w:tcW w:w="8856" w:type="dxa"/>
           </w:tcPr>
-          <w:p/>
+          <w:p>
+            <w:pPr>
+              <w:pStyle w:val="ListParagraph"/>
+              <w:numPr>
+                <w:ilvl w:val="0"/>
+                <w:numId w:val="40"/>
+              </w:numPr>
+            </w:pPr>
+            <w:r>
+              <w:t xml:space="preserve">You need to ask the operating system to open the file. </w:t>
+            </w:r>
+          </w:p>
+          <w:p>
+            <w:pPr>
+              <w:pStyle w:val="ListParagraph"/>
+              <w:numPr>
+                <w:ilvl w:val="0"/>
+                <w:numId w:val="40"/>
+              </w:numPr>
+            </w:pPr>
+            <w:r>
+              <w:lastRenderedPageBreak/>
+              <w:t>Your program can then read data from the file or write data to the file.</w:t>
+            </w:r>
+          </w:p>
+          <w:p>
+            <w:pPr>
+              <w:pStyle w:val="ListParagraph"/>
+              <w:numPr>
+                <w:ilvl w:val="0"/>
+                <w:numId w:val="40"/>
+              </w:numPr>
+            </w:pPr>
+            <w:r>
+              <w:t xml:space="preserve">Close the file </w:t>
+            </w:r>
+          </w:p>
         </w:tc>
       </w:tr>
     </w:tbl>
@@ -368,7 +392,11 @@
           <w:tcPr>
             <w:tcW w:w="8856" w:type="dxa"/>
           </w:tcPr>
-          <w:p/>
+          <w:p>
+            <w:r>
+              <w:t>No, there’s single commands where you can ask the operating system to do those things.</w:t>
+            </w:r>
+          </w:p>
         </w:tc>
       </w:tr>
     </w:tbl>
@@ -415,7 +443,11 @@
           <w:tcPr>
             <w:tcW w:w="8856" w:type="dxa"/>
           </w:tcPr>
-          <w:p/>
+          <w:p>
+            <w:r>
+              <w:t>Reading ahead to make future reads faster</w:t>
+            </w:r>
+          </w:p>
         </w:tc>
       </w:tr>
     </w:tbl>
@@ -462,7 +494,11 @@
           <w:tcPr>
             <w:tcW w:w="8856" w:type="dxa"/>
           </w:tcPr>
-          <w:p/>
+          <w:p>
+            <w:r>
+              <w:t>Program can “write” to a file &amp; keep going, the OS will write the data to a hard drive later.</w:t>
+            </w:r>
+          </w:p>
         </w:tc>
       </w:tr>
     </w:tbl>
@@ -500,7 +536,11 @@
           <w:tcPr>
             <w:tcW w:w="8856" w:type="dxa"/>
           </w:tcPr>
-          <w:p/>
+          <w:p>
+            <w:r>
+              <w:t>A directory is a file folder on a storage device defined by the operating system.</w:t>
+            </w:r>
+          </w:p>
         </w:tc>
       </w:tr>
     </w:tbl>
@@ -538,7 +578,11 @@
           <w:tcPr>
             <w:tcW w:w="8856" w:type="dxa"/>
           </w:tcPr>
-          <w:p/>
+          <w:p>
+            <w:r>
+              <w:t>A path is the route that leads through a directory structure/tree. It tells the operating system where files are stored.</w:t>
+            </w:r>
+          </w:p>
         </w:tc>
       </w:tr>
     </w:tbl>
@@ -576,7 +620,16 @@
           <w:tcPr>
             <w:tcW w:w="8856" w:type="dxa"/>
           </w:tcPr>
-          <w:p/>
+          <w:p>
+            <w:r>
+              <w:t>A relative path: A path that starts from the working directory, if the file being read from a working directory where the program is running, this will suffice.</w:t>
+            </w:r>
+          </w:p>
+          <w:p>
+            <w:r>
+              <w:t>Absolute paths: Includes the full path to the file which can be accessed from anywhere. Includes the root directory.</w:t>
+            </w:r>
+          </w:p>
         </w:tc>
       </w:tr>
     </w:tbl>
@@ -589,6 +642,7 @@
         </w:numPr>
       </w:pPr>
       <w:r>
+        <w:lastRenderedPageBreak/>
         <w:t>What is the program’s “current working directory”?</w:t>
       </w:r>
     </w:p>
@@ -614,7 +668,11 @@
           <w:tcPr>
             <w:tcW w:w="8856" w:type="dxa"/>
           </w:tcPr>
-          <w:p/>
+          <w:p>
+            <w:r>
+              <w:t>The current working directory is where the program is being executed. It is the file path to where the program is being saved/ and or run from.</w:t>
+            </w:r>
+          </w:p>
         </w:tc>
       </w:tr>
     </w:tbl>
@@ -652,7 +710,11 @@
           <w:tcPr>
             <w:tcW w:w="8856" w:type="dxa"/>
           </w:tcPr>
-          <w:p/>
+          <w:p>
+            <w:r>
+              <w:t>The beginning of the path would not contain a root directory.</w:t>
+            </w:r>
+          </w:p>
         </w:tc>
       </w:tr>
     </w:tbl>
@@ -665,7 +727,6 @@
         </w:numPr>
       </w:pPr>
       <w:r>
-        <w:lastRenderedPageBreak/>
         <w:t>Why is it important to tell Visual Studio what the current working directory is?</w:t>
       </w:r>
     </w:p>
@@ -691,7 +752,19 @@
           <w:tcPr>
             <w:tcW w:w="8856" w:type="dxa"/>
           </w:tcPr>
-          <w:p/>
+          <w:p>
+            <w:r>
+              <w:t xml:space="preserve">The current working directory is where your program is being saved. Without knowing the current working directory of the </w:t>
+            </w:r>
+            <w:proofErr w:type="gramStart"/>
+            <w:r>
+              <w:t>program</w:t>
+            </w:r>
+            <w:proofErr w:type="gramEnd"/>
+            <w:r>
+              <w:t xml:space="preserve"> it would be impossible to run the program stored there.</w:t>
+            </w:r>
+          </w:p>
         </w:tc>
       </w:tr>
     </w:tbl>
@@ -733,7 +806,27 @@
           <w:tcPr>
             <w:tcW w:w="8856" w:type="dxa"/>
           </w:tcPr>
-          <w:p/>
+          <w:p>
+            <w:r>
+              <w:t xml:space="preserve">Without a current working </w:t>
+            </w:r>
+            <w:proofErr w:type="gramStart"/>
+            <w:r>
+              <w:t>directory</w:t>
+            </w:r>
+            <w:proofErr w:type="gramEnd"/>
+            <w:r>
+              <w:t xml:space="preserve"> the program will display an error. Unhandled exception, </w:t>
+            </w:r>
+            <w:proofErr w:type="gramStart"/>
+            <w:r>
+              <w:t>System.Io.Directory</w:t>
+            </w:r>
+            <w:proofErr w:type="gramEnd"/>
+            <w:r>
+              <w:t xml:space="preserve"> not found</w:t>
+            </w:r>
+          </w:p>
         </w:tc>
       </w:tr>
     </w:tbl>
@@ -779,7 +872,11 @@
           <w:tcPr>
             <w:tcW w:w="8856" w:type="dxa"/>
           </w:tcPr>
-          <w:p/>
+          <w:p>
+            <w:r>
+              <w:t>There are several ways to open a data file in visual studio. If you want to see the raw data directly in visual studio, you can view the current working directory in the solution explorer and open it there to view the data in visual studio.</w:t>
+            </w:r>
+          </w:p>
         </w:tc>
       </w:tr>
     </w:tbl>
@@ -818,21 +915,7 @@
         <w:rPr>
           <w:b/>
         </w:rPr>
-        <w:t xml:space="preserve"> This is also needed for the code that reads information out of the file (not just for deleting/renaming/</w:t>
-      </w:r>
-      <w:proofErr w:type="spellStart"/>
-      <w:r>
-        <w:rPr>
-          <w:b/>
-        </w:rPr>
-        <w:t>etc</w:t>
-      </w:r>
-      <w:proofErr w:type="spellEnd"/>
-      <w:r>
-        <w:rPr>
-          <w:b/>
-        </w:rPr>
-        <w:t>)</w:t>
+        <w:t xml:space="preserve"> This is also needed for the code that reads information out of the file (not just for deleting/renaming/etc)</w:t>
       </w:r>
     </w:p>
     <w:tbl>
@@ -857,7 +940,42 @@
           <w:tcPr>
             <w:tcW w:w="8856" w:type="dxa"/>
           </w:tcPr>
+          <w:p>
+            <w:r>
+              <w:t>Using System.IO;</w:t>
+            </w:r>
+          </w:p>
           <w:p/>
+          <w:p>
+            <w:r>
+              <w:t>String path = “Files\\example.txt”;</w:t>
+            </w:r>
+          </w:p>
+          <w:p>
+            <w:r>
+              <w:t>If (File.Exists(path</w:t>
+            </w:r>
+            <w:proofErr w:type="gramStart"/>
+            <w:r>
+              <w:t>) )</w:t>
+            </w:r>
+            <w:proofErr w:type="gramEnd"/>
+          </w:p>
+          <w:p>
+            <w:r>
+              <w:t>{</w:t>
+            </w:r>
+          </w:p>
+          <w:p>
+            <w:r>
+              <w:t xml:space="preserve">     File.Delete(path);</w:t>
+            </w:r>
+          </w:p>
+          <w:p>
+            <w:r>
+              <w:t>}</w:t>
+            </w:r>
+          </w:p>
         </w:tc>
       </w:tr>
     </w:tbl>
@@ -931,7 +1049,16 @@
           <w:tcPr>
             <w:tcW w:w="8856" w:type="dxa"/>
           </w:tcPr>
-          <w:p/>
+          <w:p>
+            <w:r>
+              <w:t>\ is an escape character</w:t>
+            </w:r>
+          </w:p>
+          <w:p>
+            <w:r>
+              <w:t>The double \\ translates into a singe \ since the first one is an escape character. The \ demonstrates a change in directory. In the case of the question it means that it is saying to look inside the working directory Files for the file example.txt within that directory.</w:t>
+            </w:r>
+          </w:p>
         </w:tc>
       </w:tr>
     </w:tbl>
@@ -969,7 +1096,11 @@
           <w:tcPr>
             <w:tcW w:w="8856" w:type="dxa"/>
           </w:tcPr>
-          <w:p/>
+          <w:p>
+            <w:r>
+              <w:t>A static method you can call on the class directly, you don’t need to create an object of it.</w:t>
+            </w:r>
+          </w:p>
         </w:tc>
       </w:tr>
     </w:tbl>
@@ -982,15 +1113,7 @@
         </w:numPr>
       </w:pPr>
       <w:r>
-        <w:t xml:space="preserve">Why is it useful for </w:t>
-      </w:r>
-      <w:proofErr w:type="spellStart"/>
-      <w:r>
-        <w:t>File.Exists</w:t>
-      </w:r>
-      <w:proofErr w:type="spellEnd"/>
-      <w:r>
-        <w:t xml:space="preserve"> to be a static method?</w:t>
+        <w:t>Why is it useful for File.Exists to be a static method?</w:t>
       </w:r>
     </w:p>
     <w:tbl>
@@ -1015,7 +1138,11 @@
           <w:tcPr>
             <w:tcW w:w="8856" w:type="dxa"/>
           </w:tcPr>
-          <w:p/>
+          <w:p>
+            <w:r>
+              <w:t xml:space="preserve">When asking when File exists, you don’t want to create an object of it. </w:t>
+            </w:r>
+          </w:p>
         </w:tc>
       </w:tr>
     </w:tbl>
@@ -1069,7 +1196,17 @@
           <w:tcPr>
             <w:tcW w:w="8856" w:type="dxa"/>
           </w:tcPr>
-          <w:p/>
+          <w:p>
+            <w:r>
+              <w:t xml:space="preserve">Binary files are files that are filled with machine code (1s and 0s, however some parts of the file can be interpreted as text). </w:t>
+            </w:r>
+            <w:r>
+              <w:t>Binary files are often used as a general term for files that are not a text file.</w:t>
+            </w:r>
+            <w:r>
+              <w:t xml:space="preserve"> </w:t>
+            </w:r>
+          </w:p>
         </w:tc>
       </w:tr>
     </w:tbl>
@@ -1090,15 +1227,7 @@
       </w:r>
       <w:proofErr w:type="gramEnd"/>
       <w:r>
-        <w:t xml:space="preserve"> a text file in Visual Studio (or Notepad, </w:t>
-      </w:r>
-      <w:proofErr w:type="spellStart"/>
-      <w:r>
-        <w:t>etc</w:t>
-      </w:r>
-      <w:proofErr w:type="spellEnd"/>
-      <w:r>
-        <w:t>), what do you see?</w:t>
+        <w:t xml:space="preserve"> a text file in Visual Studio (or Notepad, etc), what do you see?</w:t>
       </w:r>
     </w:p>
     <w:tbl>
@@ -1123,7 +1252,12 @@
           <w:tcPr>
             <w:tcW w:w="8856" w:type="dxa"/>
           </w:tcPr>
-          <w:p/>
+          <w:p>
+            <w:r>
+              <w:lastRenderedPageBreak/>
+              <w:t xml:space="preserve">You will see a hex dump of the encoded file. The actual contents of the file and what they mean may be indistinguishable. </w:t>
+            </w:r>
+          </w:p>
         </w:tc>
       </w:tr>
     </w:tbl>
@@ -1161,7 +1295,25 @@
           <w:tcPr>
             <w:tcW w:w="8856" w:type="dxa"/>
           </w:tcPr>
-          <w:p/>
+          <w:p>
+            <w:r>
+              <w:t>A text file is any file that doesn’t use encoding (plain text) for data storage.</w:t>
+            </w:r>
+            <w:r>
+              <w:t xml:space="preserve"> Any file that ends with .txt </w:t>
+            </w:r>
+            <w:r>
+              <w:t xml:space="preserve">or a sourcecode file can </w:t>
+            </w:r>
+            <w:proofErr w:type="gramStart"/>
+            <w:r>
+              <w:t>be considered to be</w:t>
+            </w:r>
+            <w:proofErr w:type="gramEnd"/>
+            <w:r>
+              <w:t xml:space="preserve"> a text file. (.cs, .java, .cpp, etc)</w:t>
+            </w:r>
+          </w:p>
         </w:tc>
       </w:tr>
     </w:tbl>
@@ -1199,7 +1351,19 @@
           <w:tcPr>
             <w:tcW w:w="8856" w:type="dxa"/>
           </w:tcPr>
-          <w:p/>
+          <w:p>
+            <w:r>
+              <w:t xml:space="preserve">There are many ways to check what data is a text file. You can use a terminal command like cat. You can open it in visual studio with the solution explorer. You can also open it directly with the OS, or call it using </w:t>
+            </w:r>
+            <w:proofErr w:type="gramStart"/>
+            <w:r>
+              <w:t>C#</w:t>
+            </w:r>
+            <w:proofErr w:type="gramEnd"/>
+            <w:r>
+              <w:t xml:space="preserve"> so it displays in the terminal.</w:t>
+            </w:r>
+          </w:p>
         </w:tc>
       </w:tr>
     </w:tbl>
@@ -1212,23 +1376,7 @@
         </w:numPr>
       </w:pPr>
       <w:r>
-        <w:t xml:space="preserve">Both </w:t>
-      </w:r>
-      <w:proofErr w:type="spellStart"/>
-      <w:r>
-        <w:t>File.OpenText</w:t>
-      </w:r>
-      <w:proofErr w:type="spellEnd"/>
-      <w:r>
-        <w:t xml:space="preserve"> and new </w:t>
-      </w:r>
-      <w:proofErr w:type="spellStart"/>
-      <w:r>
-        <w:t>StreamReader</w:t>
-      </w:r>
-      <w:proofErr w:type="spellEnd"/>
-      <w:r>
-        <w:t xml:space="preserve"> accept a parameter.  What is that parameter?</w:t>
+        <w:t>Both File.OpenText and new StreamReader accept a parameter.  What is that parameter?</w:t>
       </w:r>
     </w:p>
     <w:tbl>
@@ -1253,7 +1401,11 @@
           <w:tcPr>
             <w:tcW w:w="8856" w:type="dxa"/>
           </w:tcPr>
-          <w:p/>
+          <w:p>
+            <w:r>
+              <w:t>fileToRead</w:t>
+            </w:r>
+          </w:p>
         </w:tc>
       </w:tr>
     </w:tbl>
@@ -1268,11 +1420,9 @@
       <w:r>
         <w:t xml:space="preserve">Give an example of what might happen if your program </w:t>
       </w:r>
-      <w:proofErr w:type="gramStart"/>
-      <w:r>
-        <w:t>don’t</w:t>
-      </w:r>
-      <w:proofErr w:type="gramEnd"/>
+      <w:r>
+        <w:t>doesn’t</w:t>
+      </w:r>
       <w:r>
         <w:t xml:space="preserve"> close a file that it has opened.</w:t>
       </w:r>
@@ -1299,7 +1449,11 @@
           <w:tcPr>
             <w:tcW w:w="8856" w:type="dxa"/>
           </w:tcPr>
-          <w:p/>
+          <w:p>
+            <w:r>
+              <w:t>The program will continue to hold the data in memory (often until the program is closed). Garbage collection may not cleanup until a very long time later.</w:t>
+            </w:r>
+          </w:p>
         </w:tc>
       </w:tr>
     </w:tbl>
@@ -1314,8 +1468,6 @@
       <w:r>
         <w:t xml:space="preserve">What does the </w:t>
       </w:r>
-      <w:bookmarkStart w:id="0" w:name="_GoBack"/>
-      <w:bookmarkEnd w:id="0"/>
       <w:r>
         <w:rPr>
           <w:rFonts w:ascii="Courier New" w:hAnsi="Courier New" w:cs="Courier New"/>
@@ -1400,7 +1552,11 @@
           <w:tcPr>
             <w:tcW w:w="8856" w:type="dxa"/>
           </w:tcPr>
-          <w:p/>
+          <w:p>
+            <w:r>
+              <w:t xml:space="preserve">It disposes unnecessary things inside of the object that using is called on. After the code within the second set of parentheses is run. </w:t>
+            </w:r>
+          </w:p>
         </w:tc>
       </w:tr>
     </w:tbl>
@@ -1438,7 +1594,16 @@
           <w:tcPr>
             <w:tcW w:w="8856" w:type="dxa"/>
           </w:tcPr>
-          <w:p/>
+          <w:p>
+            <w:r>
+              <w:t>@ symbol</w:t>
+            </w:r>
+          </w:p>
+          <w:p>
+            <w:r>
+              <w:t>Means that there are no escape characters within the contained string.</w:t>
+            </w:r>
+          </w:p>
         </w:tc>
       </w:tr>
     </w:tbl>
@@ -1476,7 +1641,12 @@
           <w:tcPr>
             <w:tcW w:w="8856" w:type="dxa"/>
           </w:tcPr>
-          <w:p/>
+          <w:p>
+            <w:r>
+              <w:lastRenderedPageBreak/>
+              <w:t>System.IO.FileNotFoundException</w:t>
+            </w:r>
+          </w:p>
         </w:tc>
       </w:tr>
     </w:tbl>
@@ -1514,7 +1684,14 @@
           <w:tcPr>
             <w:tcW w:w="8856" w:type="dxa"/>
           </w:tcPr>
-          <w:p/>
+          <w:p>
+            <w:r>
+              <w:t>An unhandled error that crashes the program.</w:t>
+            </w:r>
+            <w:r>
+              <w:t xml:space="preserve"> An object representing a runtime error.</w:t>
+            </w:r>
+          </w:p>
         </w:tc>
       </w:tr>
     </w:tbl>
@@ -1552,7 +1729,11 @@
           <w:tcPr>
             <w:tcW w:w="8856" w:type="dxa"/>
           </w:tcPr>
-          <w:p/>
+          <w:p>
+            <w:r>
+              <w:t>It will print the error code of the exception in the terminal. It will attempt to provide as much information as possible about the exception to identify where the problem originated.</w:t>
+            </w:r>
+          </w:p>
         </w:tc>
       </w:tr>
     </w:tbl>
@@ -1606,7 +1787,11 @@
           <w:tcPr>
             <w:tcW w:w="8856" w:type="dxa"/>
           </w:tcPr>
-          <w:p/>
+          <w:p>
+            <w:r>
+              <w:t>Parsing in C# methods means that the method is taking input from a string (extracted from a text file) and returning some other data type.</w:t>
+            </w:r>
+          </w:p>
         </w:tc>
       </w:tr>
     </w:tbl>
@@ -1648,7 +1833,30 @@
           <w:tcPr>
             <w:tcW w:w="8856" w:type="dxa"/>
           </w:tcPr>
-          <w:p/>
+          <w:p>
+            <w:r>
+              <w:t xml:space="preserve">Tokens are generally any unit that is not whitespace or a comment. They are part of the text of a program. Types include </w:t>
+            </w:r>
+            <w:proofErr w:type="gramStart"/>
+            <w:r>
+              <w:t>keywords( class</w:t>
+            </w:r>
+            <w:proofErr w:type="gramEnd"/>
+            <w:r>
+              <w:t>), identifiers (program), literals (2) and operators (=).</w:t>
+            </w:r>
+          </w:p>
+          <w:p>
+            <w:r>
+              <w:t xml:space="preserve">Separated by whitespace. Hello world </w:t>
+            </w:r>
+            <w:r>
+              <w:sym w:font="Wingdings" w:char="F0E0"/>
+            </w:r>
+            <w:r>
+              <w:t xml:space="preserve"> the space between hello and world is whitespace.</w:t>
+            </w:r>
+          </w:p>
         </w:tc>
       </w:tr>
     </w:tbl>
@@ -1697,7 +1905,27 @@
           <w:tcPr>
             <w:tcW w:w="8856" w:type="dxa"/>
           </w:tcPr>
-          <w:p/>
+          <w:p>
+            <w:r>
+              <w:t xml:space="preserve">1 </w:t>
+            </w:r>
+          </w:p>
+          <w:p>
+            <w:r>
+              <w:t>“</w:t>
+            </w:r>
+            <w:r>
+              <w:t xml:space="preserve">John </w:t>
+            </w:r>
+          </w:p>
+          <w:p>
+            <w:r>
+              <w:t>Smith</w:t>
+            </w:r>
+            <w:r>
+              <w:t>”</w:t>
+            </w:r>
+          </w:p>
         </w:tc>
       </w:tr>
     </w:tbl>
@@ -1735,7 +1963,12 @@
           <w:tcPr>
             <w:tcW w:w="8856" w:type="dxa"/>
           </w:tcPr>
-          <w:p/>
+          <w:p>
+            <w:r>
+              <w:lastRenderedPageBreak/>
+              <w:t>Monospaced font or fixed width, a space that is not blank takes up the exact same amount of space as a blank space.</w:t>
+            </w:r>
+          </w:p>
         </w:tc>
       </w:tr>
     </w:tbl>
@@ -1750,14 +1983,9 @@
       <w:r>
         <w:t xml:space="preserve">What does the </w:t>
       </w:r>
-      <w:proofErr w:type="spellStart"/>
       <w:proofErr w:type="gramStart"/>
       <w:r>
-        <w:t>ReadLine</w:t>
-      </w:r>
-      <w:proofErr w:type="spellEnd"/>
-      <w:r>
-        <w:t>(</w:t>
+        <w:t>ReadLine(</w:t>
       </w:r>
       <w:proofErr w:type="gramEnd"/>
       <w:r>
@@ -1786,7 +2014,16 @@
           <w:tcPr>
             <w:tcW w:w="8856" w:type="dxa"/>
           </w:tcPr>
-          <w:p/>
+          <w:p>
+            <w:proofErr w:type="gramStart"/>
+            <w:r>
+              <w:t>ReadLine(</w:t>
+            </w:r>
+            <w:proofErr w:type="gramEnd"/>
+            <w:r>
+              <w:t>) gets the next line in the file. Reads up through and includes the new line.</w:t>
+            </w:r>
+          </w:p>
         </w:tc>
       </w:tr>
     </w:tbl>
@@ -1874,7 +2111,19 @@
           <w:tcPr>
             <w:tcW w:w="8856" w:type="dxa"/>
           </w:tcPr>
-          <w:p/>
+          <w:p>
+            <w:r>
+              <w:t xml:space="preserve">Leading whitespace is </w:t>
+            </w:r>
+            <w:r>
+              <w:t>white space at the beginning of the line.</w:t>
+            </w:r>
+          </w:p>
+          <w:p>
+            <w:r>
+              <w:t>Trailing whitespace is at the end of the line.</w:t>
+            </w:r>
+          </w:p>
         </w:tc>
       </w:tr>
     </w:tbl>
@@ -1912,6 +2161,25 @@
           <w:tcPr>
             <w:tcW w:w="8856" w:type="dxa"/>
           </w:tcPr>
+          <w:p>
+            <w:r>
+              <w:t>1. Given a valid string parameter changes x parameter to an integer that represents the valid text that it was given.</w:t>
+            </w:r>
+          </w:p>
+          <w:p>
+            <w:r>
+              <w:t xml:space="preserve">2. </w:t>
+            </w:r>
+            <w:r>
+              <w:t>It will also return the value true</w:t>
+            </w:r>
+            <w:r>
+              <w:t>/ false depending if valid int found</w:t>
+            </w:r>
+            <w:r>
+              <w:t>.</w:t>
+            </w:r>
+          </w:p>
           <w:p/>
         </w:tc>
       </w:tr>
@@ -1925,15 +2193,7 @@
         </w:numPr>
       </w:pPr>
       <w:r>
-        <w:t xml:space="preserve">How do Int32.TryParse, </w:t>
-      </w:r>
-      <w:proofErr w:type="spellStart"/>
-      <w:r>
-        <w:t>Double.TryParse</w:t>
-      </w:r>
-      <w:proofErr w:type="spellEnd"/>
-      <w:r>
-        <w:t>, and Int16.TryParse differ?</w:t>
+        <w:t>How do Int32.TryParse, Double.TryParse, and Int16.TryParse differ?</w:t>
       </w:r>
     </w:p>
     <w:tbl>
@@ -1958,7 +2218,16 @@
           <w:tcPr>
             <w:tcW w:w="8856" w:type="dxa"/>
           </w:tcPr>
-          <w:p/>
+          <w:p>
+            <w:r>
+              <w:t>32 parses whole numbers</w:t>
+            </w:r>
+          </w:p>
+          <w:p>
+            <w:r>
+              <w:t>16 parses whole numbers up to 65,000</w:t>
+            </w:r>
+          </w:p>
         </w:tc>
       </w:tr>
     </w:tbl>
@@ -1986,6 +2255,7 @@
         </w:numPr>
       </w:pPr>
       <w:r>
+        <w:lastRenderedPageBreak/>
         <w:t>If we want our program to read all the lines in the file (regardless of how many lines there are), how do we set up the program?</w:t>
       </w:r>
       <w:r>
@@ -2015,7 +2285,115 @@
           <w:tcPr>
             <w:tcW w:w="8856" w:type="dxa"/>
           </w:tcPr>
-          <w:p/>
+          <w:p>
+            <w:r>
+              <w:t>Using (TextReader file = new StreamReader(“Files/numbers.txt”))</w:t>
+            </w:r>
+          </w:p>
+          <w:p>
+            <w:r>
+              <w:t xml:space="preserve">{ </w:t>
+            </w:r>
+          </w:p>
+          <w:p>
+            <w:r>
+              <w:t>Double sum = 0.0;</w:t>
+            </w:r>
+          </w:p>
+          <w:p>
+            <w:r>
+              <w:t>String sLine;</w:t>
+            </w:r>
+          </w:p>
+          <w:p>
+            <w:r>
+              <w:t xml:space="preserve">sLine = </w:t>
+            </w:r>
+            <w:proofErr w:type="gramStart"/>
+            <w:r>
+              <w:t>file.ReadLine</w:t>
+            </w:r>
+            <w:proofErr w:type="gramEnd"/>
+            <w:r>
+              <w:t>();</w:t>
+            </w:r>
+          </w:p>
+          <w:p>
+            <w:r>
+              <w:t>while (</w:t>
+            </w:r>
+            <w:proofErr w:type="gramStart"/>
+            <w:r>
+              <w:t>sLine !</w:t>
+            </w:r>
+            <w:proofErr w:type="gramEnd"/>
+            <w:r>
+              <w:t>= null)</w:t>
+            </w:r>
+          </w:p>
+          <w:p>
+            <w:r>
+              <w:t>{</w:t>
+            </w:r>
+          </w:p>
+          <w:p>
+            <w:r>
+              <w:t>Double dNum;</w:t>
+            </w:r>
+          </w:p>
+          <w:p>
+            <w:r>
+              <w:t>If (Double.TRyPrase(sLine, out dNum))</w:t>
+            </w:r>
+          </w:p>
+          <w:p>
+            <w:r>
+              <w:t>{</w:t>
+            </w:r>
+          </w:p>
+          <w:p>
+            <w:r>
+              <w:t>Sum += dNum;</w:t>
+            </w:r>
+          </w:p>
+          <w:p>
+            <w:proofErr w:type="gramStart"/>
+            <w:r>
+              <w:t>ConsoleWriteLine(</w:t>
+            </w:r>
+            <w:proofErr w:type="gramEnd"/>
+            <w:r>
+              <w:t>“number = {0}”, dNum);</w:t>
+            </w:r>
+          </w:p>
+          <w:p>
+            <w:r>
+              <w:t xml:space="preserve">sLine = </w:t>
+            </w:r>
+            <w:proofErr w:type="gramStart"/>
+            <w:r>
+              <w:t>file.ReadLine</w:t>
+            </w:r>
+            <w:proofErr w:type="gramEnd"/>
+            <w:r>
+              <w:t>();</w:t>
+            </w:r>
+          </w:p>
+          <w:p>
+            <w:r>
+              <w:t>}</w:t>
+            </w:r>
+          </w:p>
+          <w:p>
+            <w:r>
+              <w:t>Cosole.Writeline(“Sum = {0}”, sum);</w:t>
+            </w:r>
+          </w:p>
+          <w:p>
+            <w:r>
+              <w:t>}</w:t>
+            </w:r>
+          </w:p>
         </w:tc>
       </w:tr>
     </w:tbl>
@@ -2030,14 +2408,9 @@
       <w:r>
         <w:t xml:space="preserve">What does </w:t>
       </w:r>
-      <w:proofErr w:type="spellStart"/>
       <w:proofErr w:type="gramStart"/>
       <w:r>
-        <w:t>ReadLine</w:t>
-      </w:r>
-      <w:proofErr w:type="spellEnd"/>
-      <w:r>
-        <w:t>(</w:t>
+        <w:t>ReadLine(</w:t>
       </w:r>
       <w:proofErr w:type="gramEnd"/>
       <w:r>
@@ -2066,7 +2439,11 @@
           <w:tcPr>
             <w:tcW w:w="8856" w:type="dxa"/>
           </w:tcPr>
-          <w:p/>
+          <w:p>
+            <w:r>
+              <w:t>null</w:t>
+            </w:r>
+          </w:p>
         </w:tc>
       </w:tr>
     </w:tbl>
@@ -2079,7 +2456,6 @@
         </w:numPr>
       </w:pPr>
       <w:r>
-        <w:lastRenderedPageBreak/>
         <w:t>If we want our program to ignore non-numeric tokens, how do we set up our program?</w:t>
       </w:r>
       <w:r>
@@ -2109,7 +2485,62 @@
           <w:tcPr>
             <w:tcW w:w="8856" w:type="dxa"/>
           </w:tcPr>
-          <w:p/>
+          <w:p>
+            <w:r>
+              <w:lastRenderedPageBreak/>
+              <w:t>Say each line only has one number.</w:t>
+            </w:r>
+          </w:p>
+          <w:p>
+            <w:r>
+              <w:t>…</w:t>
+            </w:r>
+          </w:p>
+          <w:p>
+            <w:r>
+              <w:t>Add a delimiter</w:t>
+            </w:r>
+          </w:p>
+          <w:p>
+            <w:proofErr w:type="gramStart"/>
+            <w:r>
+              <w:t>Char[</w:t>
+            </w:r>
+            <w:proofErr w:type="gramEnd"/>
+            <w:r>
+              <w:t>] delimiters = { ‘ ‘, ‘\t’ };</w:t>
+            </w:r>
+          </w:p>
+          <w:p>
+            <w:r>
+              <w:t>Using (TexReader fi….</w:t>
+            </w:r>
+          </w:p>
+          <w:p>
+            <w:r>
+              <w:t>String [] tokensFromLine = sLine.Split (delimiters, StringSplitOptions.RemoveEmptyEntries);</w:t>
+            </w:r>
+          </w:p>
+          <w:p>
+            <w:r>
+              <w:t>Foreach (string token in tokensFromline) {</w:t>
+            </w:r>
+          </w:p>
+          <w:p>
+            <w:r>
+              <w:t>Double dNum;</w:t>
+            </w:r>
+          </w:p>
+          <w:p>
+            <w:r>
+              <w:t>…</w:t>
+            </w:r>
+          </w:p>
+          <w:p>
+            <w:r>
+              <w:t>…</w:t>
+            </w:r>
+          </w:p>
         </w:tc>
       </w:tr>
     </w:tbl>
@@ -2147,7 +2578,11 @@
           <w:tcPr>
             <w:tcW w:w="8856" w:type="dxa"/>
           </w:tcPr>
-          <w:p/>
+          <w:p>
+            <w:r>
+              <w:t>A delimiter is a sequence of one or more characters used to specify the boundary between separate, independent regions in plain text or other data streams. An example of a delimiter Is the comma character, which acts a field delimiter in a sequence of comma-separated values.</w:t>
+            </w:r>
+          </w:p>
         </w:tc>
       </w:tr>
     </w:tbl>
@@ -2193,7 +2628,21 @@
           <w:tcPr>
             <w:tcW w:w="8856" w:type="dxa"/>
           </w:tcPr>
-          <w:p/>
+          <w:p>
+            <w:r>
+              <w:t>The split method is built into the basic string in c#</w:t>
+            </w:r>
+          </w:p>
+          <w:p>
+            <w:r>
+              <w:t>Passes in delimiter array in the parameter.</w:t>
+            </w:r>
+          </w:p>
+          <w:p>
+            <w:r>
+              <w:t xml:space="preserve">Says we want to split the string into tab character or individual spaces. </w:t>
+            </w:r>
+          </w:p>
         </w:tc>
       </w:tr>
     </w:tbl>
@@ -2208,14 +2657,9 @@
       <w:r>
         <w:t xml:space="preserve">What does the </w:t>
       </w:r>
-      <w:proofErr w:type="spellStart"/>
       <w:proofErr w:type="gramStart"/>
       <w:r>
-        <w:t>ReadToEnd</w:t>
-      </w:r>
-      <w:proofErr w:type="spellEnd"/>
-      <w:r>
-        <w:t>(</w:t>
+        <w:t>ReadToEnd(</w:t>
       </w:r>
       <w:proofErr w:type="gramEnd"/>
       <w:r>
@@ -2244,7 +2688,17 @@
           <w:tcPr>
             <w:tcW w:w="8856" w:type="dxa"/>
           </w:tcPr>
-          <w:p/>
+          <w:p>
+            <w:r>
+              <w:t xml:space="preserve">Reads every single line of the file out at once </w:t>
+            </w:r>
+            <w:r>
+              <w:t xml:space="preserve">into memory </w:t>
+            </w:r>
+            <w:r>
+              <w:t xml:space="preserve">as a single string. </w:t>
+            </w:r>
+          </w:p>
         </w:tc>
       </w:tr>
     </w:tbl>
@@ -2282,7 +2736,15 @@
           <w:tcPr>
             <w:tcW w:w="8856" w:type="dxa"/>
           </w:tcPr>
-          <w:p/>
+          <w:p>
+            <w:r>
+              <w:t xml:space="preserve">Poor memory performance. It also assumes that the stream knows when to reach an end, </w:t>
+            </w:r>
+            <w:r>
+              <w:lastRenderedPageBreak/>
+              <w:t>otherwise it will continue to read indefinitely.</w:t>
+            </w:r>
+          </w:p>
         </w:tc>
       </w:tr>
     </w:tbl>
@@ -2332,7 +2794,11 @@
           <w:tcPr>
             <w:tcW w:w="8856" w:type="dxa"/>
           </w:tcPr>
-          <w:p/>
+          <w:p>
+            <w:r>
+              <w:t>In file output it is taking the data that is accessible inside the program and writing the data to a file that is accessible outside the program.</w:t>
+            </w:r>
+          </w:p>
         </w:tc>
       </w:tr>
     </w:tbl>
@@ -2345,15 +2811,7 @@
         </w:numPr>
       </w:pPr>
       <w:r>
-        <w:t xml:space="preserve">We’re going to be using </w:t>
-      </w:r>
-      <w:proofErr w:type="spellStart"/>
-      <w:r>
-        <w:t>StreamWriter</w:t>
-      </w:r>
-      <w:proofErr w:type="spellEnd"/>
-      <w:r>
-        <w:t xml:space="preserve"> objects to write to files, using several methods.</w:t>
+        <w:t>We’re going to be using StreamWriter objects to write to files, using several methods.</w:t>
       </w:r>
       <w:r>
         <w:br/>
@@ -2382,7 +2840,36 @@
           <w:tcPr>
             <w:tcW w:w="8856" w:type="dxa"/>
           </w:tcPr>
-          <w:p/>
+          <w:p>
+            <w:r>
+              <w:t>Console.out</w:t>
+            </w:r>
+          </w:p>
+          <w:p>
+            <w:r>
+              <w:t>WriteLine</w:t>
+            </w:r>
+          </w:p>
+          <w:p>
+            <w:proofErr w:type="gramStart"/>
+            <w:r>
+              <w:t>Dispose(</w:t>
+            </w:r>
+            <w:proofErr w:type="gramEnd"/>
+            <w:r>
+              <w:t>)</w:t>
+            </w:r>
+          </w:p>
+          <w:p>
+            <w:proofErr w:type="gramStart"/>
+            <w:r>
+              <w:t>Yes</w:t>
+            </w:r>
+            <w:proofErr w:type="gramEnd"/>
+            <w:r>
+              <w:t xml:space="preserve"> I have both seen and used these methods before. </w:t>
+            </w:r>
+          </w:p>
         </w:tc>
       </w:tr>
     </w:tbl>
@@ -2395,7 +2882,6 @@
         </w:numPr>
       </w:pPr>
       <w:r>
-        <w:lastRenderedPageBreak/>
         <w:t>When printing to a file, will the output immediately be written to the file on the disk?</w:t>
       </w:r>
       <w:r>
@@ -2425,7 +2911,25 @@
           <w:tcPr>
             <w:tcW w:w="8856" w:type="dxa"/>
           </w:tcPr>
-          <w:p/>
+          <w:p>
+            <w:r>
+              <w:t xml:space="preserve">No, it will not be immediately written to a file on a disk. </w:t>
+            </w:r>
+          </w:p>
+          <w:p>
+            <w:r>
+              <w:t xml:space="preserve">It will be stored in memory until it is time to store it on permanent storage </w:t>
+            </w:r>
+            <w:r>
+              <w:t>on</w:t>
+            </w:r>
+            <w:r>
+              <w:t xml:space="preserve"> the </w:t>
+            </w:r>
+            <w:r>
+              <w:t>storage medium.</w:t>
+            </w:r>
+          </w:p>
         </w:tc>
       </w:tr>
     </w:tbl>
@@ -2463,7 +2967,19 @@
           <w:tcPr>
             <w:tcW w:w="8856" w:type="dxa"/>
           </w:tcPr>
-          <w:p/>
+          <w:p>
+            <w:r>
+              <w:t xml:space="preserve">When you call </w:t>
+            </w:r>
+            <w:proofErr w:type="gramStart"/>
+            <w:r>
+              <w:t>output.Dispose</w:t>
+            </w:r>
+            <w:proofErr w:type="gramEnd"/>
+            <w:r>
+              <w:t>();</w:t>
+            </w:r>
+          </w:p>
         </w:tc>
       </w:tr>
     </w:tbl>
@@ -2509,6 +3025,47 @@
           <w:tcPr>
             <w:tcW w:w="8856" w:type="dxa"/>
           </w:tcPr>
+          <w:p>
+            <w:r>
+              <w:t xml:space="preserve">StreamWriter output = new </w:t>
+            </w:r>
+            <w:proofErr w:type="gramStart"/>
+            <w:r>
+              <w:t>StreamWriter( “</w:t>
+            </w:r>
+            <w:proofErr w:type="gramEnd"/>
+            <w:r>
+              <w:t>out.txt”);</w:t>
+            </w:r>
+            <w:r>
+              <w:t xml:space="preserve"> // creates a new streamwriter object</w:t>
+            </w:r>
+          </w:p>
+          <w:p>
+            <w:r>
+              <w:lastRenderedPageBreak/>
+              <w:t>Output.WriteLine(“Hello, file!”);</w:t>
+            </w:r>
+            <w:r>
+              <w:t xml:space="preserve"> // writes a new line to memory </w:t>
+            </w:r>
+          </w:p>
+          <w:p>
+            <w:r>
+              <w:t>Output.WriteLine(“This is a second line of output.”);</w:t>
+            </w:r>
+            <w:r>
+              <w:t xml:space="preserve"> // writes a second line to memory</w:t>
+            </w:r>
+          </w:p>
+          <w:p>
+            <w:r>
+              <w:t>Output.Dispose();</w:t>
+            </w:r>
+            <w:r>
+              <w:t xml:space="preserve"> // stores both lines stored in memory to a txt file on the disk.</w:t>
+            </w:r>
+          </w:p>
           <w:p/>
         </w:tc>
       </w:tr>
@@ -2547,7 +3104,19 @@
           <w:tcPr>
             <w:tcW w:w="8856" w:type="dxa"/>
           </w:tcPr>
-          <w:p/>
+          <w:p>
+            <w:r>
+              <w:t xml:space="preserve">Because we want to learn how to use the </w:t>
+            </w:r>
+            <w:proofErr w:type="gramStart"/>
+            <w:r>
+              <w:t>Dispose(</w:t>
+            </w:r>
+            <w:proofErr w:type="gramEnd"/>
+            <w:r>
+              <w:t>); pattern. Construct does it automatically.</w:t>
+            </w:r>
+          </w:p>
         </w:tc>
       </w:tr>
     </w:tbl>
@@ -2560,15 +3129,7 @@
         </w:numPr>
       </w:pPr>
       <w:r>
-        <w:t xml:space="preserve">If you create a new </w:t>
-      </w:r>
-      <w:proofErr w:type="spellStart"/>
-      <w:r>
-        <w:t>StreamWriter</w:t>
-      </w:r>
-      <w:proofErr w:type="spellEnd"/>
-      <w:r>
-        <w:t xml:space="preserve"> object (in order to write data to a file) and the file does NOT exist, what happens?</w:t>
+        <w:t>If you create a new StreamWriter object (in order to write data to a file) and the file does NOT exist, what happens?</w:t>
       </w:r>
     </w:p>
     <w:tbl>
@@ -2593,7 +3154,19 @@
           <w:tcPr>
             <w:tcW w:w="8856" w:type="dxa"/>
           </w:tcPr>
-          <w:p/>
+          <w:p>
+            <w:r>
+              <w:t xml:space="preserve">If it does not exist, it will attempt to create the file. It will check to see if you </w:t>
+            </w:r>
+            <w:proofErr w:type="gramStart"/>
+            <w:r>
+              <w:t>are allowed to</w:t>
+            </w:r>
+            <w:proofErr w:type="gramEnd"/>
+            <w:r>
+              <w:t xml:space="preserve"> check the file, whether it is allowed in that location, etc.</w:t>
+            </w:r>
+          </w:p>
         </w:tc>
       </w:tr>
     </w:tbl>
@@ -2606,15 +3179,7 @@
         </w:numPr>
       </w:pPr>
       <w:r>
-        <w:t xml:space="preserve">If you create a new </w:t>
-      </w:r>
-      <w:proofErr w:type="spellStart"/>
-      <w:r>
-        <w:t>StreamWriter</w:t>
-      </w:r>
-      <w:proofErr w:type="spellEnd"/>
-      <w:r>
-        <w:t xml:space="preserve"> object (in order to write data to a file) and the file DOES exist, what happens?</w:t>
+        <w:t>If you create a new StreamWriter object (in order to write data to a file) and the file DOES exist, what happens?</w:t>
       </w:r>
     </w:p>
     <w:tbl>
@@ -2639,7 +3204,11 @@
           <w:tcPr>
             <w:tcW w:w="8856" w:type="dxa"/>
           </w:tcPr>
-          <w:p/>
+          <w:p>
+            <w:r>
+              <w:t>If there is already a file there, it will be overwritten.</w:t>
+            </w:r>
+          </w:p>
         </w:tc>
       </w:tr>
     </w:tbl>
@@ -2677,7 +3246,11 @@
           <w:tcPr>
             <w:tcW w:w="8856" w:type="dxa"/>
           </w:tcPr>
-          <w:p/>
+          <w:p>
+            <w:r>
+              <w:t>You will have to open the file and view contents. The output is not written to the console when the process is completed.</w:t>
+            </w:r>
+          </w:p>
         </w:tc>
       </w:tr>
     </w:tbl>
@@ -2730,7 +3303,27 @@
           <w:tcPr>
             <w:tcW w:w="8856" w:type="dxa"/>
           </w:tcPr>
-          <w:p/>
+          <w:p>
+            <w:r>
+              <w:t>123 = ID</w:t>
+            </w:r>
+          </w:p>
+          <w:p>
+            <w:r>
+              <w:t>Kim = String token person name</w:t>
+            </w:r>
+          </w:p>
+          <w:p>
+            <w:r>
+              <w:t>12.5 = one or more separate numbers for hours worked.</w:t>
+            </w:r>
+          </w:p>
+          <w:p>
+            <w:r>
+              <w:lastRenderedPageBreak/>
+              <w:t>Compute the total numbers of hours worked / day</w:t>
+            </w:r>
+          </w:p>
         </w:tc>
       </w:tr>
     </w:tbl>
@@ -2756,38 +3349,13 @@
         </w:rPr>
         <w:t>while( (</w:t>
       </w:r>
-      <w:proofErr w:type="spellStart"/>
       <w:proofErr w:type="gramEnd"/>
       <w:r>
         <w:rPr>
           <w:rFonts w:ascii="Courier New" w:hAnsi="Courier New" w:cs="Courier New"/>
           <w:i/>
         </w:rPr>
-        <w:t>sLine</w:t>
-      </w:r>
-      <w:proofErr w:type="spellEnd"/>
-      <w:r>
-        <w:rPr>
-          <w:rFonts w:ascii="Courier New" w:hAnsi="Courier New" w:cs="Courier New"/>
-          <w:i/>
-        </w:rPr>
-        <w:t xml:space="preserve"> = </w:t>
-      </w:r>
-      <w:proofErr w:type="spellStart"/>
-      <w:r>
-        <w:rPr>
-          <w:rFonts w:ascii="Courier New" w:hAnsi="Courier New" w:cs="Courier New"/>
-          <w:i/>
-        </w:rPr>
-        <w:t>input.ReadLine</w:t>
-      </w:r>
-      <w:proofErr w:type="spellEnd"/>
-      <w:r>
-        <w:rPr>
-          <w:rFonts w:ascii="Courier New" w:hAnsi="Courier New" w:cs="Courier New"/>
-          <w:i/>
-        </w:rPr>
-        <w:t>() ) != null )</w:t>
+        <w:t>sLine = input.ReadLine() ) != null )</w:t>
       </w:r>
     </w:p>
     <w:tbl>
@@ -2812,7 +3380,36 @@
           <w:tcPr>
             <w:tcW w:w="8856" w:type="dxa"/>
           </w:tcPr>
-          <w:p/>
+          <w:p>
+            <w:r>
+              <w:t xml:space="preserve">Calls readline and assigns it to the sLine string variable. If ReadLine has another line to read, it will assign a non-null value to sLine. </w:t>
+            </w:r>
+            <w:r>
+              <w:t xml:space="preserve">If there </w:t>
+            </w:r>
+            <w:proofErr w:type="gramStart"/>
+            <w:r>
+              <w:t>is</w:t>
+            </w:r>
+            <w:proofErr w:type="gramEnd"/>
+            <w:r>
+              <w:t xml:space="preserve"> no more lines left, it will assign null to sLine. Then the entire check will evaluate to null (check == false) </w:t>
+            </w:r>
+            <w:r>
+              <w:sym w:font="Wingdings" w:char="F0E0"/>
+            </w:r>
+            <w:r>
+              <w:t xml:space="preserve"> does the next things</w:t>
+            </w:r>
+            <w:r>
+              <w:t xml:space="preserve"> after the loop.</w:t>
+            </w:r>
+          </w:p>
+          <w:p>
+            <w:r>
+              <w:t>Reads all the lines in the file.</w:t>
+            </w:r>
+          </w:p>
         </w:tc>
       </w:tr>
     </w:tbl>
@@ -2850,7 +3447,27 @@
           <w:tcPr>
             <w:tcW w:w="8856" w:type="dxa"/>
           </w:tcPr>
-          <w:p/>
+          <w:p>
+            <w:r>
+              <w:t>It is necessary because it tells the program whether there were any valid hours worked that were found.</w:t>
+            </w:r>
+            <w:r>
+              <w:t xml:space="preserve"> If they did not parse as doubles, it will print an error message saying that there weren’t any hours worked. </w:t>
+            </w:r>
+          </w:p>
+          <w:p>
+            <w:r>
+              <w:t>Attempt to read the next one, if not, it will skip</w:t>
+            </w:r>
+            <w:r>
+              <w:t>/end the loop</w:t>
+            </w:r>
+            <w:r>
+              <w:t>.</w:t>
+            </w:r>
+            <w:bookmarkStart w:id="0" w:name="_GoBack"/>
+            <w:bookmarkEnd w:id="0"/>
+          </w:p>
         </w:tc>
       </w:tr>
     </w:tbl>
@@ -6209,6 +6826,95 @@
     </w:lvl>
   </w:abstractNum>
   <w:abstractNum w:abstractNumId="36" w15:restartNumberingAfterBreak="0">
+    <w:nsid w:val="74093EFE"/>
+    <w:multiLevelType w:val="hybridMultilevel"/>
+    <w:tmpl w:val="96ACEAF8"/>
+    <w:lvl w:ilvl="0" w:tplc="0409000F">
+      <w:start w:val="1"/>
+      <w:numFmt w:val="decimal"/>
+      <w:lvlText w:val="%1."/>
+      <w:lvlJc w:val="left"/>
+      <w:pPr>
+        <w:ind w:left="720" w:hanging="360"/>
+      </w:pPr>
+      <w:rPr>
+        <w:rFonts w:hint="default"/>
+      </w:rPr>
+    </w:lvl>
+    <w:lvl w:ilvl="1" w:tplc="04090019" w:tentative="1">
+      <w:start w:val="1"/>
+      <w:numFmt w:val="lowerLetter"/>
+      <w:lvlText w:val="%2."/>
+      <w:lvlJc w:val="left"/>
+      <w:pPr>
+        <w:ind w:left="1440" w:hanging="360"/>
+      </w:pPr>
+    </w:lvl>
+    <w:lvl w:ilvl="2" w:tplc="0409001B" w:tentative="1">
+      <w:start w:val="1"/>
+      <w:numFmt w:val="lowerRoman"/>
+      <w:lvlText w:val="%3."/>
+      <w:lvlJc w:val="right"/>
+      <w:pPr>
+        <w:ind w:left="2160" w:hanging="180"/>
+      </w:pPr>
+    </w:lvl>
+    <w:lvl w:ilvl="3" w:tplc="0409000F" w:tentative="1">
+      <w:start w:val="1"/>
+      <w:numFmt w:val="decimal"/>
+      <w:lvlText w:val="%4."/>
+      <w:lvlJc w:val="left"/>
+      <w:pPr>
+        <w:ind w:left="2880" w:hanging="360"/>
+      </w:pPr>
+    </w:lvl>
+    <w:lvl w:ilvl="4" w:tplc="04090019" w:tentative="1">
+      <w:start w:val="1"/>
+      <w:numFmt w:val="lowerLetter"/>
+      <w:lvlText w:val="%5."/>
+      <w:lvlJc w:val="left"/>
+      <w:pPr>
+        <w:ind w:left="3600" w:hanging="360"/>
+      </w:pPr>
+    </w:lvl>
+    <w:lvl w:ilvl="5" w:tplc="0409001B" w:tentative="1">
+      <w:start w:val="1"/>
+      <w:numFmt w:val="lowerRoman"/>
+      <w:lvlText w:val="%6."/>
+      <w:lvlJc w:val="right"/>
+      <w:pPr>
+        <w:ind w:left="4320" w:hanging="180"/>
+      </w:pPr>
+    </w:lvl>
+    <w:lvl w:ilvl="6" w:tplc="0409000F" w:tentative="1">
+      <w:start w:val="1"/>
+      <w:numFmt w:val="decimal"/>
+      <w:lvlText w:val="%7."/>
+      <w:lvlJc w:val="left"/>
+      <w:pPr>
+        <w:ind w:left="5040" w:hanging="360"/>
+      </w:pPr>
+    </w:lvl>
+    <w:lvl w:ilvl="7" w:tplc="04090019" w:tentative="1">
+      <w:start w:val="1"/>
+      <w:numFmt w:val="lowerLetter"/>
+      <w:lvlText w:val="%8."/>
+      <w:lvlJc w:val="left"/>
+      <w:pPr>
+        <w:ind w:left="5760" w:hanging="360"/>
+      </w:pPr>
+    </w:lvl>
+    <w:lvl w:ilvl="8" w:tplc="0409001B" w:tentative="1">
+      <w:start w:val="1"/>
+      <w:numFmt w:val="lowerRoman"/>
+      <w:lvlText w:val="%9."/>
+      <w:lvlJc w:val="right"/>
+      <w:pPr>
+        <w:ind w:left="6480" w:hanging="180"/>
+      </w:pPr>
+    </w:lvl>
+  </w:abstractNum>
+  <w:abstractNum w:abstractNumId="37" w15:restartNumberingAfterBreak="0">
     <w:nsid w:val="75A74FB0"/>
     <w:multiLevelType w:val="hybridMultilevel"/>
     <w:tmpl w:val="6284B7F4"/>
@@ -6297,7 +7003,7 @@
       </w:pPr>
     </w:lvl>
   </w:abstractNum>
-  <w:abstractNum w:abstractNumId="37" w15:restartNumberingAfterBreak="0">
+  <w:abstractNum w:abstractNumId="38" w15:restartNumberingAfterBreak="0">
     <w:nsid w:val="786342B4"/>
     <w:multiLevelType w:val="hybridMultilevel"/>
     <w:tmpl w:val="039E2BD2"/>
@@ -6386,7 +7092,7 @@
       </w:pPr>
     </w:lvl>
   </w:abstractNum>
-  <w:abstractNum w:abstractNumId="38" w15:restartNumberingAfterBreak="0">
+  <w:abstractNum w:abstractNumId="39" w15:restartNumberingAfterBreak="0">
     <w:nsid w:val="7B5C55F4"/>
     <w:multiLevelType w:val="hybridMultilevel"/>
     <w:tmpl w:val="F51E28BC"/>
@@ -6509,7 +7215,7 @@
     <w:abstractNumId w:val="0"/>
   </w:num>
   <w:num w:numId="12">
-    <w:abstractNumId w:val="36"/>
+    <w:abstractNumId w:val="37"/>
   </w:num>
   <w:num w:numId="13">
     <w:abstractNumId w:val="34"/>
@@ -6542,7 +7248,7 @@
     <w:abstractNumId w:val="23"/>
   </w:num>
   <w:num w:numId="23">
-    <w:abstractNumId w:val="37"/>
+    <w:abstractNumId w:val="38"/>
   </w:num>
   <w:num w:numId="24">
     <w:abstractNumId w:val="13"/>
@@ -6581,7 +7287,7 @@
     <w:abstractNumId w:val="15"/>
   </w:num>
   <w:num w:numId="36">
-    <w:abstractNumId w:val="38"/>
+    <w:abstractNumId w:val="39"/>
   </w:num>
   <w:num w:numId="37">
     <w:abstractNumId w:val="9"/>
@@ -6591,6 +7297,9 @@
   </w:num>
   <w:num w:numId="39">
     <w:abstractNumId w:val="4"/>
+  </w:num>
+  <w:num w:numId="40">
+    <w:abstractNumId w:val="36"/>
   </w:num>
 </w:numbering>
 </file>
@@ -6606,7 +7315,7 @@
     </w:rPrDefault>
     <w:pPrDefault/>
   </w:docDefaults>
-  <w:latentStyles w:defLockedState="0" w:defUIPriority="99" w:defSemiHidden="0" w:defUnhideWhenUsed="0" w:defQFormat="0" w:count="375">
+  <w:latentStyles w:defLockedState="0" w:defUIPriority="99" w:defSemiHidden="0" w:defUnhideWhenUsed="0" w:defQFormat="0" w:count="376">
     <w:lsdException w:name="Normal" w:uiPriority="0" w:qFormat="1"/>
     <w:lsdException w:name="heading 1" w:uiPriority="9" w:qFormat="1"/>
     <w:lsdException w:name="heading 2" w:semiHidden="1" w:uiPriority="9" w:unhideWhenUsed="1" w:qFormat="1"/>
@@ -6755,11 +7464,11 @@
     <w:lsdException w:name="Table Elegant" w:semiHidden="1" w:unhideWhenUsed="1"/>
     <w:lsdException w:name="Table Professional" w:semiHidden="1" w:unhideWhenUsed="1"/>
     <w:lsdException w:name="Table Subtle 1" w:semiHidden="1" w:unhideWhenUsed="1"/>
+    <w:lsdException w:name="Table Subtle 2" w:semiHidden="1" w:unhideWhenUsed="1"/>
     <w:lsdException w:name="Table Web 1" w:semiHidden="1" w:unhideWhenUsed="1"/>
     <w:lsdException w:name="Table Web 2" w:semiHidden="1" w:unhideWhenUsed="1"/>
     <w:lsdException w:name="Balloon Text" w:semiHidden="1" w:unhideWhenUsed="1"/>
     <w:lsdException w:name="Table Grid" w:uiPriority="59"/>
-    <w:lsdException w:name="Table Theme" w:semiHidden="1" w:unhideWhenUsed="1"/>
     <w:lsdException w:name="Placeholder Text" w:semiHidden="1"/>
     <w:lsdException w:name="No Spacing" w:uiPriority="1" w:qFormat="1"/>
     <w:lsdException w:name="Light Shading" w:uiPriority="60"/>
@@ -6979,6 +7688,7 @@
     <w:lsdException w:name="Smart Hyperlink" w:semiHidden="1" w:unhideWhenUsed="1"/>
     <w:lsdException w:name="Hashtag" w:semiHidden="1" w:unhideWhenUsed="1"/>
     <w:lsdException w:name="Unresolved Mention" w:semiHidden="1" w:unhideWhenUsed="1"/>
+    <w:lsdException w:name="Smart Link" w:semiHidden="1" w:unhideWhenUsed="1"/>
   </w:latentStyles>
   <w:style w:type="paragraph" w:default="1" w:styleId="Normal">
     <w:name w:val="Normal"/>
@@ -7180,6 +7890,17 @@
       <w:szCs w:val="32"/>
       <w:lang w:bidi="ar-SA"/>
     </w:rPr>
+  </w:style>
+  <w:style w:type="paragraph" w:styleId="ListParagraph">
+    <w:name w:val="List Paragraph"/>
+    <w:basedOn w:val="Normal"/>
+    <w:uiPriority w:val="34"/>
+    <w:qFormat/>
+    <w:rsid w:val="00E269E5"/>
+    <w:pPr>
+      <w:ind w:left="720"/>
+      <w:contextualSpacing/>
+    </w:pPr>
   </w:style>
 </w:styles>
 </file>
@@ -7474,7 +8195,7 @@
 </file>
 
 <file path=customXml/itemProps1.xml><?xml version="1.0" encoding="utf-8"?>
-<ds:datastoreItem xmlns:ds="http://schemas.openxmlformats.org/officeDocument/2006/customXml" ds:itemID="{32F59D00-062B-4C8A-A69A-DA71180F60AB}">
+<ds:datastoreItem xmlns:ds="http://schemas.openxmlformats.org/officeDocument/2006/customXml" ds:itemID="{0029E330-BC1B-4BBE-9B43-2391E9BE8B7C}">
   <ds:schemaRefs>
     <ds:schemaRef ds:uri="http://schemas.openxmlformats.org/officeDocument/2006/bibliography"/>
   </ds:schemaRefs>

</xml_diff>